<commit_message>
Updated example build annotations shell script
</commit_message>
<xml_diff>
--- a/event_analysis_workflow_readme.docx
+++ b/event_analysis_workflow_readme.docx
@@ -284,7 +284,245 @@
           <w:szCs w:val="24"/>
           <w:u w:val="none"/>
         </w:rPr>
-        <w:t>To demonstrate how to run these scripts, two shell scripts/makefiles are provided (xx and yy). These comprised the (multple py scripts, explain why each is separate etc.). If you are only interested in running the scripts without delving into the code, example shell scripts (xx and xx) have been provided to demonstrate how to invoke the two makefiles above.</w:t>
+        <w:t>To demonstrate how to run these scripts, two shell scripts/makefiles are provided (</w:t>
+      </w:r>
+      <w:r>
+        <w:rPr>
+          <w:rFonts w:ascii="DejaVu Sans" w:hAnsi="DejaVu Sans"/>
+          <w:b w:val="false"/>
+          <w:bCs w:val="false"/>
+          <w:i/>
+          <w:iCs/>
+          <w:color w:val="3333FF"/>
+          <w:sz w:val="24"/>
+          <w:szCs w:val="24"/>
+          <w:u w:val="none"/>
+        </w:rPr>
+        <w:t>run_identifyTranscriptome.sh</w:t>
+      </w:r>
+      <w:r>
+        <w:rPr>
+          <w:rFonts w:ascii="DejaVu Sans" w:hAnsi="DejaVu Sans"/>
+          <w:b w:val="false"/>
+          <w:bCs w:val="false"/>
+          <w:sz w:val="24"/>
+          <w:szCs w:val="24"/>
+          <w:u w:val="none"/>
+        </w:rPr>
+        <w:t xml:space="preserve"> and </w:t>
+      </w:r>
+      <w:r>
+        <w:rPr>
+          <w:rFonts w:ascii="DejaVu Sans" w:hAnsi="DejaVu Sans"/>
+          <w:b w:val="false"/>
+          <w:bCs w:val="false"/>
+          <w:i/>
+          <w:iCs/>
+          <w:color w:val="3333FF"/>
+          <w:sz w:val="24"/>
+          <w:szCs w:val="24"/>
+          <w:u w:val="none"/>
+        </w:rPr>
+        <w:t>run_buildAnnotations.sh</w:t>
+      </w:r>
+      <w:r>
+        <w:rPr>
+          <w:rFonts w:ascii="DejaVu Sans" w:hAnsi="DejaVu Sans"/>
+          <w:b w:val="false"/>
+          <w:bCs w:val="false"/>
+          <w:sz w:val="24"/>
+          <w:szCs w:val="24"/>
+          <w:u w:val="none"/>
+        </w:rPr>
+        <w:t>, in the folder labelled “</w:t>
+      </w:r>
+      <w:r>
+        <w:rPr>
+          <w:rFonts w:ascii="DejaVu Sans" w:hAnsi="DejaVu Sans"/>
+          <w:b w:val="false"/>
+          <w:bCs w:val="false"/>
+          <w:color w:val="3333FF"/>
+          <w:sz w:val="24"/>
+          <w:szCs w:val="24"/>
+          <w:u w:val="none"/>
+        </w:rPr>
+        <w:t>event_analysis</w:t>
+      </w:r>
+      <w:r>
+        <w:rPr>
+          <w:rFonts w:ascii="DejaVu Sans" w:hAnsi="DejaVu Sans"/>
+          <w:b w:val="false"/>
+          <w:bCs w:val="false"/>
+          <w:sz w:val="24"/>
+          <w:szCs w:val="24"/>
+          <w:u w:val="none"/>
+        </w:rPr>
+        <w:t xml:space="preserve">“ under the root folder of Event Analysis: this will also have the folders </w:t>
+      </w:r>
+      <w:r>
+        <w:rPr>
+          <w:rFonts w:ascii="DejaVu Sans" w:hAnsi="DejaVu Sans"/>
+          <w:b w:val="false"/>
+          <w:bCs w:val="false"/>
+          <w:i/>
+          <w:iCs/>
+          <w:color w:val="3333FF"/>
+          <w:sz w:val="24"/>
+          <w:szCs w:val="24"/>
+          <w:u w:val="none"/>
+        </w:rPr>
+        <w:t>src</w:t>
+      </w:r>
+      <w:r>
+        <w:rPr>
+          <w:rFonts w:ascii="DejaVu Sans" w:hAnsi="DejaVu Sans"/>
+          <w:b w:val="false"/>
+          <w:bCs w:val="false"/>
+          <w:i/>
+          <w:iCs/>
+          <w:sz w:val="24"/>
+          <w:szCs w:val="24"/>
+          <w:u w:val="none"/>
+        </w:rPr>
+        <w:t xml:space="preserve"> </w:t>
+      </w:r>
+      <w:r>
+        <w:rPr>
+          <w:rFonts w:ascii="DejaVu Sans" w:hAnsi="DejaVu Sans"/>
+          <w:b w:val="false"/>
+          <w:bCs w:val="false"/>
+          <w:sz w:val="24"/>
+          <w:szCs w:val="24"/>
+          <w:u w:val="none"/>
+        </w:rPr>
+        <w:t xml:space="preserve">and </w:t>
+      </w:r>
+      <w:r>
+        <w:rPr>
+          <w:rFonts w:ascii="DejaVu Sans" w:hAnsi="DejaVu Sans"/>
+          <w:b w:val="false"/>
+          <w:bCs w:val="false"/>
+          <w:i/>
+          <w:iCs/>
+          <w:color w:val="3333FF"/>
+          <w:sz w:val="24"/>
+          <w:szCs w:val="24"/>
+          <w:u w:val="none"/>
+        </w:rPr>
+        <w:t>docs</w:t>
+      </w:r>
+      <w:r>
+        <w:rPr>
+          <w:rFonts w:ascii="DejaVu Sans" w:hAnsi="DejaVu Sans"/>
+          <w:b w:val="false"/>
+          <w:bCs w:val="false"/>
+          <w:sz w:val="24"/>
+          <w:szCs w:val="24"/>
+          <w:u w:val="none"/>
+        </w:rPr>
+        <w:t>). These comprised the (multple py scripts, explain why each is separate etc.). If you are only interested in running the scripts without delving into the code, example shell scripts (.</w:t>
+      </w:r>
+      <w:r>
+        <w:rPr>
+          <w:rFonts w:ascii="DejaVu Sans" w:hAnsi="DejaVu Sans"/>
+          <w:b w:val="false"/>
+          <w:bCs w:val="false"/>
+          <w:color w:val="3333FF"/>
+          <w:sz w:val="24"/>
+          <w:szCs w:val="24"/>
+          <w:u w:val="none"/>
+        </w:rPr>
+        <w:t>/</w:t>
+      </w:r>
+      <w:r>
+        <w:rPr>
+          <w:rFonts w:ascii="DejaVu Sans" w:hAnsi="DejaVu Sans"/>
+          <w:b w:val="false"/>
+          <w:bCs w:val="false"/>
+          <w:i/>
+          <w:iCs/>
+          <w:color w:val="3333FF"/>
+          <w:sz w:val="24"/>
+          <w:szCs w:val="24"/>
+          <w:u w:val="none"/>
+        </w:rPr>
+        <w:t>example_running_run_buildAnnotations.sh</w:t>
+      </w:r>
+      <w:r>
+        <w:rPr>
+          <w:rFonts w:ascii="DejaVu Sans" w:hAnsi="DejaVu Sans"/>
+          <w:b w:val="false"/>
+          <w:bCs w:val="false"/>
+          <w:sz w:val="24"/>
+          <w:szCs w:val="24"/>
+          <w:u w:val="none"/>
+        </w:rPr>
+        <w:t xml:space="preserve"> and </w:t>
+      </w:r>
+      <w:r>
+        <w:rPr>
+          <w:rFonts w:ascii="DejaVu Sans" w:hAnsi="DejaVu Sans"/>
+          <w:b w:val="false"/>
+          <w:bCs w:val="false"/>
+          <w:i/>
+          <w:iCs/>
+          <w:color w:val="3333FF"/>
+          <w:sz w:val="24"/>
+          <w:szCs w:val="24"/>
+          <w:u w:val="none"/>
+        </w:rPr>
+        <w:t>./</w:t>
+      </w:r>
+      <w:r>
+        <w:rPr>
+          <w:rFonts w:ascii="DejaVu Sans" w:hAnsi="DejaVu Sans"/>
+          <w:b w:val="false"/>
+          <w:bCs w:val="false"/>
+          <w:i/>
+          <w:iCs/>
+          <w:color w:val="3333FF"/>
+          <w:sz w:val="24"/>
+          <w:szCs w:val="24"/>
+          <w:u w:val="none"/>
+        </w:rPr>
+        <w:t>example_running_run_identifyTranscriptome.sh</w:t>
+      </w:r>
+      <w:r>
+        <w:rPr>
+          <w:rFonts w:ascii="DejaVu Sans" w:hAnsi="DejaVu Sans"/>
+          <w:b w:val="false"/>
+          <w:bCs w:val="false"/>
+          <w:i/>
+          <w:iCs/>
+          <w:sz w:val="24"/>
+          <w:szCs w:val="24"/>
+          <w:u w:val="none"/>
+        </w:rPr>
+        <w:t xml:space="preserve">, </w:t>
+      </w:r>
+      <w:r>
+        <w:rPr>
+          <w:rFonts w:ascii="DejaVu Sans" w:hAnsi="DejaVu Sans"/>
+          <w:b w:val="false"/>
+          <w:bCs w:val="false"/>
+          <w:i w:val="false"/>
+          <w:iCs w:val="false"/>
+          <w:sz w:val="24"/>
+          <w:szCs w:val="24"/>
+          <w:u w:val="none"/>
+        </w:rPr>
+        <w:t>in the root folder of Event Analysis</w:t>
+      </w:r>
+      <w:r>
+        <w:rPr>
+          <w:rFonts w:ascii="DejaVu Sans" w:hAnsi="DejaVu Sans"/>
+          <w:b w:val="false"/>
+          <w:bCs w:val="false"/>
+          <w:sz w:val="24"/>
+          <w:szCs w:val="24"/>
+          <w:u w:val="none"/>
+        </w:rPr>
+        <w:t>) have been provided to demonstrate how to invoke the two makefiles above.</w:t>
       </w:r>
     </w:p>
     <w:p>
@@ -541,18 +779,7 @@
         <w:pStyle w:val="Normal"/>
         <w:spacing w:before="0" w:after="0"/>
         <w:jc w:val="left"/>
-        <w:rPr>
-          <w:rFonts w:ascii="DejaVu Sans" w:hAnsi="DejaVu Sans"/>
-          <w:b w:val="false"/>
-          <w:b w:val="false"/>
-          <w:bCs w:val="false"/>
-          <w:i w:val="false"/>
-          <w:i w:val="false"/>
-          <w:iCs w:val="false"/>
-          <w:sz w:val="24"/>
-          <w:szCs w:val="24"/>
-          <w:u w:val="none"/>
-        </w:rPr>
+        <w:rPr/>
       </w:pPr>
       <w:r>
         <w:rPr>
@@ -566,6 +793,34 @@
           <w:u w:val="none"/>
         </w:rPr>
         <w:t xml:space="preserve">In order to create annotations, Event Analysis requires a GFF3 file formatted in the style used by FlyBase. An example of this is provided in </w:t>
+      </w:r>
+      <w:r>
+        <w:rPr>
+          <w:rFonts w:ascii="DejaVu Sans" w:hAnsi="DejaVu Sans"/>
+          <w:b w:val="false"/>
+          <w:bCs w:val="false"/>
+          <w:i/>
+          <w:iCs/>
+          <w:color w:val="3333FF"/>
+          <w:sz w:val="24"/>
+          <w:szCs w:val="24"/>
+          <w:u w:val="none"/>
+        </w:rPr>
+        <w:t>event_analysis/docs/</w:t>
+      </w:r>
+      <w:r>
+        <w:rPr>
+          <w:rFonts w:ascii="DejaVu Sans" w:hAnsi="DejaVu Sans"/>
+          <w:b w:val="false"/>
+          <w:bCs w:val="false"/>
+          <w:i/>
+          <w:iCs/>
+          <w:color w:val="3333FF"/>
+          <w:sz w:val="24"/>
+          <w:szCs w:val="24"/>
+          <w:u w:val="none"/>
+        </w:rPr>
+        <w:t>in</w:t>
       </w:r>
       <w:r>
         <w:rPr>
@@ -579,7 +834,7 @@
           <w:szCs w:val="24"/>
           <w:u w:val="none"/>
         </w:rPr>
-        <w:t>input_files/aconesa_refseq_gff3_v4.gff</w:t>
+        <w:t>put_files/aconesa_refseq_gff3_v4.gff</w:t>
       </w:r>
       <w:r>
         <w:rPr>
@@ -801,24 +1056,12 @@
           <w:bCs w:val="false"/>
           <w:i/>
           <w:iCs/>
-          <w:sz w:val="24"/>
-          <w:szCs w:val="24"/>
-          <w:u w:val="none"/>
-        </w:rPr>
-        <w:t>programs/</w:t>
-      </w:r>
-      <w:r>
-        <w:rPr>
-          <w:rFonts w:ascii="DejaVu Sans" w:hAnsi="DejaVu Sans"/>
-          <w:b w:val="false"/>
-          <w:bCs w:val="false"/>
-          <w:i w:val="false"/>
-          <w:iCs w:val="false"/>
-          <w:sz w:val="24"/>
-          <w:szCs w:val="24"/>
-          <w:u w:val="none"/>
-        </w:rPr>
-        <w:t>r</w:t>
+          <w:color w:val="3333FF"/>
+          <w:sz w:val="24"/>
+          <w:szCs w:val="24"/>
+          <w:u w:val="none"/>
+        </w:rPr>
+        <w:t>./</w:t>
       </w:r>
       <w:r>
         <w:rPr>
@@ -827,11 +1070,26 @@
           <w:bCs w:val="false"/>
           <w:i/>
           <w:iCs/>
-          <w:sz w:val="24"/>
-          <w:szCs w:val="24"/>
-          <w:u w:val="none"/>
-        </w:rPr>
-        <w:t>convertGTF2GFF3.py</w:t>
+          <w:color w:val="3333FF"/>
+          <w:sz w:val="24"/>
+          <w:szCs w:val="24"/>
+          <w:u w:val="none"/>
+        </w:rPr>
+        <w:t>event_analysis/src</w:t>
+      </w:r>
+      <w:r>
+        <w:rPr>
+          <w:rFonts w:ascii="DejaVu Sans" w:hAnsi="DejaVu Sans"/>
+          <w:b w:val="false"/>
+          <w:bCs w:val="false"/>
+          <w:i/>
+          <w:iCs/>
+          <w:color w:val="3333FF"/>
+          <w:sz w:val="24"/>
+          <w:szCs w:val="24"/>
+          <w:u w:val="none"/>
+        </w:rPr>
+        <w:t>/convertGTF2GFF3.py</w:t>
       </w:r>
       <w:r>
         <w:rPr>
@@ -866,7 +1124,16 @@
         </w:rPr>
       </w:pPr>
       <w:r>
-        <w:rPr/>
+        <w:rPr>
+          <w:rFonts w:ascii="DejaVu Sans" w:hAnsi="DejaVu Sans"/>
+          <w:b w:val="false"/>
+          <w:bCs w:val="false"/>
+          <w:i w:val="false"/>
+          <w:iCs w:val="false"/>
+          <w:sz w:val="24"/>
+          <w:szCs w:val="24"/>
+          <w:u w:val="none"/>
+        </w:rPr>
       </w:r>
     </w:p>
     <w:p>
@@ -896,11 +1163,38 @@
           <w:bCs w:val="false"/>
           <w:i/>
           <w:iCs/>
+          <w:color w:val="3333FF"/>
           <w:sz w:val="24"/>
           <w:szCs w:val="24"/>
           <w:u w:val="none"/>
         </w:rPr>
         <w:t>example_create_formatted_gff3.sh</w:t>
+      </w:r>
+      <w:r>
+        <w:rPr>
+          <w:rFonts w:ascii="DejaVu Sans" w:hAnsi="DejaVu Sans"/>
+          <w:b w:val="false"/>
+          <w:bCs w:val="false"/>
+          <w:i/>
+          <w:iCs/>
+          <w:sz w:val="24"/>
+          <w:szCs w:val="24"/>
+          <w:u w:val="none"/>
+        </w:rPr>
+        <w:t xml:space="preserve"> </w:t>
+      </w:r>
+      <w:r>
+        <w:rPr>
+          <w:rFonts w:ascii="DejaVu Sans" w:hAnsi="DejaVu Sans"/>
+          <w:b w:val="false"/>
+          <w:bCs w:val="false"/>
+          <w:i w:val="false"/>
+          <w:iCs w:val="false"/>
+          <w:sz w:val="24"/>
+          <w:szCs w:val="24"/>
+          <w:u w:val="none"/>
+        </w:rPr>
+        <w:t>in the root folder of Event Analysis.</w:t>
       </w:r>
     </w:p>
     <w:p>
@@ -960,11 +1254,13 @@
       <w:r>
         <w:rPr>
           <w:rFonts w:ascii="DejaVu Sans" w:hAnsi="DejaVu Sans"/>
-          <w:b/>
-          <w:bCs/>
-          <w:sz w:val="24"/>
-          <w:szCs w:val="24"/>
-          <w:u w:val="single"/>
+          <w:b w:val="false"/>
+          <w:bCs w:val="false"/>
+          <w:i/>
+          <w:iCs/>
+          <w:sz w:val="24"/>
+          <w:szCs w:val="24"/>
+          <w:u w:val="none"/>
         </w:rPr>
       </w:r>
     </w:p>
@@ -1036,18 +1332,7 @@
         <w:pStyle w:val="Normal"/>
         <w:spacing w:before="0" w:after="0"/>
         <w:jc w:val="left"/>
-        <w:rPr>
-          <w:rFonts w:ascii="DejaVu Sans" w:hAnsi="DejaVu Sans"/>
-          <w:b w:val="false"/>
-          <w:b w:val="false"/>
-          <w:bCs w:val="false"/>
-          <w:i w:val="false"/>
-          <w:i w:val="false"/>
-          <w:iCs w:val="false"/>
-          <w:sz w:val="24"/>
-          <w:szCs w:val="24"/>
-          <w:u w:val="none"/>
-        </w:rPr>
+        <w:rPr/>
       </w:pPr>
       <w:r>
         <w:rPr>
@@ -1179,18 +1464,7 @@
         <w:pStyle w:val="Normal"/>
         <w:spacing w:before="0" w:after="0"/>
         <w:jc w:val="left"/>
-        <w:rPr>
-          <w:rFonts w:ascii="DejaVu Sans" w:hAnsi="DejaVu Sans"/>
-          <w:b w:val="false"/>
-          <w:b w:val="false"/>
-          <w:bCs w:val="false"/>
-          <w:i w:val="false"/>
-          <w:i w:val="false"/>
-          <w:iCs w:val="false"/>
-          <w:sz w:val="24"/>
-          <w:szCs w:val="24"/>
-          <w:u w:val="none"/>
-        </w:rPr>
+        <w:rPr/>
       </w:pPr>
       <w:hyperlink r:id="rId4">
         <w:r>
@@ -1370,6 +1644,7 @@
           <w:bCs w:val="false"/>
           <w:i/>
           <w:iCs/>
+          <w:color w:val="3333FF"/>
           <w:sz w:val="24"/>
           <w:szCs w:val="24"/>
           <w:u w:val="none"/>
@@ -1396,11 +1671,25 @@
           <w:bCs w:val="false"/>
           <w:i/>
           <w:iCs/>
-          <w:sz w:val="24"/>
-          <w:szCs w:val="24"/>
-          <w:u w:val="none"/>
-        </w:rPr>
-        <w:t xml:space="preserve">example_running_run_identifyTranscriptome.sh. </w:t>
+          <w:color w:val="3333FF"/>
+          <w:sz w:val="24"/>
+          <w:szCs w:val="24"/>
+          <w:u w:val="none"/>
+        </w:rPr>
+        <w:t>example_running_run_identifyTranscriptome.sh</w:t>
+      </w:r>
+      <w:r>
+        <w:rPr>
+          <w:rFonts w:ascii="DejaVu Sans" w:hAnsi="DejaVu Sans"/>
+          <w:b w:val="false"/>
+          <w:bCs w:val="false"/>
+          <w:i/>
+          <w:iCs/>
+          <w:sz w:val="24"/>
+          <w:szCs w:val="24"/>
+          <w:u w:val="none"/>
+        </w:rPr>
+        <w:t xml:space="preserve">. </w:t>
       </w:r>
       <w:r>
         <w:rPr>
@@ -1434,14 +1723,8 @@
       </w:pPr>
       <w:r>
         <w:rPr>
-          <w:rFonts w:ascii="DejaVu Sans" w:hAnsi="DejaVu Sans"/>
-          <w:b w:val="false"/>
-          <w:bCs w:val="false"/>
-          <w:i w:val="false"/>
-          <w:iCs w:val="false"/>
-          <w:sz w:val="24"/>
-          <w:szCs w:val="24"/>
-          <w:u w:val="none"/>
+          <w:i/>
+          <w:iCs/>
         </w:rPr>
       </w:r>
     </w:p>
@@ -1488,6 +1771,7 @@
           <w:bCs w:val="false"/>
           <w:i/>
           <w:iCs/>
+          <w:color w:val="3333FF"/>
           <w:sz w:val="24"/>
           <w:szCs w:val="24"/>
           <w:u w:val="none"/>
@@ -1514,6 +1798,7 @@
           <w:bCs w:val="false"/>
           <w:i/>
           <w:iCs/>
+          <w:color w:val="3333FF"/>
           <w:sz w:val="24"/>
           <w:szCs w:val="24"/>
           <w:u w:val="none"/>
@@ -1613,6 +1898,7 @@
           <w:bCs w:val="false"/>
           <w:i/>
           <w:iCs/>
+          <w:color w:val="3333FF"/>
           <w:sz w:val="24"/>
           <w:szCs w:val="24"/>
           <w:u w:val="none"/>
@@ -1639,6 +1925,7 @@
           <w:bCs w:val="false"/>
           <w:i/>
           <w:iCs/>
+          <w:color w:val="3333FF"/>
           <w:sz w:val="24"/>
           <w:szCs w:val="24"/>
           <w:u w:val="none"/>
@@ -1779,7 +2066,14 @@
         </w:rPr>
       </w:pPr>
       <w:r>
-        <w:rPr/>
+        <w:rPr>
+          <w:rFonts w:ascii="DejaVu Sans" w:hAnsi="DejaVu Sans"/>
+          <w:b/>
+          <w:bCs/>
+          <w:sz w:val="24"/>
+          <w:szCs w:val="24"/>
+          <w:u w:val="single"/>
+        </w:rPr>
       </w:r>
     </w:p>
     <w:p>
@@ -2022,6 +2316,7 @@
           <w:bCs w:val="false"/>
           <w:i/>
           <w:iCs/>
+          <w:color w:val="3333FF"/>
           <w:sz w:val="24"/>
           <w:szCs w:val="24"/>
           <w:u w:val="none"/>
@@ -2034,6 +2329,7 @@
           <w:rFonts w:ascii="DejaVu Sans" w:hAnsi="DejaVu Sans"/>
           <w:b w:val="false"/>
           <w:bCs w:val="false"/>
+          <w:color w:val="3333FF"/>
           <w:sz w:val="24"/>
           <w:szCs w:val="24"/>
           <w:u w:val="none"/>
@@ -2047,24 +2343,12 @@
           <w:bCs w:val="false"/>
           <w:i/>
           <w:iCs/>
-          <w:sz w:val="24"/>
-          <w:szCs w:val="24"/>
-          <w:u w:val="none"/>
-        </w:rPr>
-        <w:t xml:space="preserve">un_buildAnnotations.sh </w:t>
-      </w:r>
-      <w:r>
-        <w:rPr>
-          <w:rFonts w:ascii="DejaVu Sans" w:hAnsi="DejaVu Sans"/>
-          <w:b w:val="false"/>
-          <w:bCs w:val="false"/>
-          <w:i w:val="false"/>
-          <w:iCs w:val="false"/>
-          <w:sz w:val="24"/>
-          <w:szCs w:val="24"/>
-          <w:u w:val="none"/>
-        </w:rPr>
-        <w:t xml:space="preserve">(an example on how to run the makefile is also provided in </w:t>
+          <w:color w:val="3333FF"/>
+          <w:sz w:val="24"/>
+          <w:szCs w:val="24"/>
+          <w:u w:val="none"/>
+        </w:rPr>
+        <w:t>un_buildAnnotations.sh</w:t>
       </w:r>
       <w:r>
         <w:rPr>
@@ -2077,7 +2361,47 @@
           <w:szCs w:val="24"/>
           <w:u w:val="none"/>
         </w:rPr>
-        <w:t xml:space="preserve">example_running_run_buildAnnotations.sh). </w:t>
+        <w:t xml:space="preserve"> </w:t>
+      </w:r>
+      <w:r>
+        <w:rPr>
+          <w:rFonts w:ascii="DejaVu Sans" w:hAnsi="DejaVu Sans"/>
+          <w:b w:val="false"/>
+          <w:bCs w:val="false"/>
+          <w:i w:val="false"/>
+          <w:iCs w:val="false"/>
+          <w:sz w:val="24"/>
+          <w:szCs w:val="24"/>
+          <w:u w:val="none"/>
+        </w:rPr>
+        <w:t xml:space="preserve">(an example on how to run the makefile is also provided in </w:t>
+      </w:r>
+      <w:r>
+        <w:rPr>
+          <w:rFonts w:ascii="DejaVu Sans" w:hAnsi="DejaVu Sans"/>
+          <w:b w:val="false"/>
+          <w:bCs w:val="false"/>
+          <w:i/>
+          <w:iCs/>
+          <w:color w:val="3333FF"/>
+          <w:sz w:val="24"/>
+          <w:szCs w:val="24"/>
+          <w:u w:val="none"/>
+        </w:rPr>
+        <w:t>example_running_run_buildAnnotations.sh</w:t>
+      </w:r>
+      <w:r>
+        <w:rPr>
+          <w:rFonts w:ascii="DejaVu Sans" w:hAnsi="DejaVu Sans"/>
+          <w:b w:val="false"/>
+          <w:bCs w:val="false"/>
+          <w:i/>
+          <w:iCs/>
+          <w:sz w:val="24"/>
+          <w:szCs w:val="24"/>
+          <w:u w:val="none"/>
+        </w:rPr>
+        <w:t xml:space="preserve">). </w:t>
       </w:r>
       <w:r>
         <w:rPr>
@@ -2149,6 +2473,7 @@
           <w:bCs w:val="false"/>
           <w:i/>
           <w:iCs/>
+          <w:color w:val="3333FF"/>
           <w:sz w:val="24"/>
           <w:szCs w:val="24"/>
           <w:u w:val="none"/>
@@ -23279,29 +23604,7 @@
           <w:szCs w:val="24"/>
           <w:u w:val="none"/>
         </w:rPr>
-        <w:t xml:space="preserve">Any aligner can be used for these steps. For the development of Event Analysis, Bowtie (v0.12.9) was used for junction alignments, and BWA-MEM (v0.7.12) was used for genome alignments. </w:t>
-      </w:r>
-      <w:r>
-        <w:rPr>
-          <w:rFonts w:ascii="DejaVu Sans" w:hAnsi="DejaVu Sans"/>
-          <w:b w:val="false"/>
-          <w:bCs w:val="false"/>
-          <w:sz w:val="24"/>
-          <w:szCs w:val="24"/>
-          <w:u w:val="none"/>
-        </w:rPr>
-        <w:t xml:space="preserve">We have found that the choice of aligner will impact event detection (particularly junctions). We have also found that using Bowtie as the aligner for quantifying junction sequences performs better than others (e.g. STAR, SOAP2) </w:t>
-      </w:r>
-      <w:r>
-        <w:rPr>
-          <w:rFonts w:ascii="DejaVu Sans" w:hAnsi="DejaVu Sans"/>
-          <w:b w:val="false"/>
-          <w:bCs w:val="false"/>
-          <w:sz w:val="24"/>
-          <w:szCs w:val="24"/>
-          <w:u w:val="none"/>
-        </w:rPr>
-        <w:t>Examples of the scripts are provided on the git, and are also presented here to illustrate the workflow.</w:t>
+        <w:t>Any aligner can be used for these steps. For the development of Event Analysis, Bowtie (v0.12.9) was used for junction alignments, and BWA-MEM (v0.7.12) was used for genome alignments. We have found that the choice of aligner will impact event detection (particularly junctions). We have also found that using Bowtie as the aligner for quantifying junction sequences performs better than others (e.g. STAR, SOAP2) Examples of the scripts are provided on the git, and are also presented here to illustrate the workflow.</w:t>
       </w:r>
     </w:p>
     <w:p>
@@ -37256,6 +37559,22 @@
       <w:lang w:val="zxx" w:eastAsia="zxx" w:bidi="zxx"/>
     </w:rPr>
   </w:style>
+  <w:style w:type="character" w:styleId="ListLabel7">
+    <w:name w:val="ListLabel 7"/>
+    <w:qFormat/>
+    <w:rPr>
+      <w:rFonts w:ascii="DejaVu Sans" w:hAnsi="DejaVu Sans" w:cs="Symbol"/>
+      <w:b w:val="false"/>
+      <w:sz w:val="24"/>
+    </w:rPr>
+  </w:style>
+  <w:style w:type="character" w:styleId="ListLabel8">
+    <w:name w:val="ListLabel 8"/>
+    <w:qFormat/>
+    <w:rPr>
+      <w:rFonts w:cs="OpenSymbol"/>
+    </w:rPr>
+  </w:style>
   <w:style w:type="paragraph" w:styleId="Heading">
     <w:name w:val="Heading"/>
     <w:basedOn w:val="Normal"/>

</xml_diff>